<commit_message>
sorting and addition of different approaches
</commit_message>
<xml_diff>
--- a/material/Topics-to-check.docx
+++ b/material/Topics-to-check.docx
@@ -948,7 +948,15 @@
           <w:sz w:val="24"/>
           <w:szCs w:val="24"/>
         </w:rPr>
-        <w:t>-sample17</w:t>
+        <w:t xml:space="preserve">-sample17 </w:t>
+      </w:r>
+      <w:r>
+        <w:rPr>
+          <w:rFonts w:cs="Times New Roman" w:ascii="Times New Roman" w:hAnsi="Times New Roman"/>
+          <w:sz w:val="24"/>
+          <w:szCs w:val="24"/>
+        </w:rPr>
+        <w:t>or 8</w:t>
       </w:r>
     </w:p>
     <w:p>
@@ -962,6 +970,14 @@
         <w:jc w:val="both"/>
         <w:rPr/>
       </w:pPr>
+      <w:r>
+        <w:rPr>
+          <w:rFonts w:cs="Times New Roman" w:ascii="Times New Roman" w:hAnsi="Times New Roman"/>
+          <w:sz w:val="24"/>
+          <w:szCs w:val="24"/>
+        </w:rPr>
+        <w:t>I</w:t>
+      </w:r>
       <w:r>
         <w:rPr>
           <w:rFonts w:cs="Times New Roman" w:ascii="Times New Roman" w:hAnsi="Times New Roman"/>
@@ -1493,11 +1509,7 @@
         <w:pStyle w:val="Normal"/>
         <w:spacing w:lineRule="auto" w:line="240" w:before="0" w:after="0"/>
         <w:jc w:val="both"/>
-        <w:rPr>
-          <w:b/>
-          <w:b/>
-          <w:bCs/>
-        </w:rPr>
+        <w:rPr/>
       </w:pPr>
       <w:r>
         <w:rPr/>

</xml_diff>